<commit_message>
added 2 new proceedings
</commit_message>
<xml_diff>
--- a/Documentation/1. Gestión del Proyecto/Actas/1. Documento Maestro de Actas.docx
+++ b/Documentation/1. Gestión del Proyecto/Actas/1. Documento Maestro de Actas.docx
@@ -1262,8 +1262,57 @@
         </w:rPr>
       </w:r>
     </w:p>
+    <w:p>
+      <w:pPr/>
+      <w:r>
+        <w:rPr>
+          <w:rtl w:val="0"/>
+        </w:rPr>
+      </w:r>
+    </w:p>
+    <w:p>
+      <w:pPr/>
+      <w:r>
+        <w:rPr>
+          <w:sz w:val="32"/>
+          <w:rtl w:val="0"/>
+        </w:rPr>
+        <w:t xml:space="preserve">Febrero</w:t>
+      </w:r>
+    </w:p>
+    <w:p>
+      <w:pPr>
+        <w:numPr>
+          <w:ilvl w:val="0"/>
+          <w:numId w:val="2"/>
+        </w:numPr>
+        <w:ind w:left="720" w:hanging="359"/>
+      </w:pPr>
+      <w:r>
+        <w:rPr>
+          <w:rtl w:val="0"/>
+        </w:rPr>
+        <w:t xml:space="preserve">15/02/13.</w:t>
+        <w:tab/>
+      </w:r>
+      <w:hyperlink r:id="rId12">
+        <w:r>
+          <w:rPr>
+            <w:color w:val="1155cc"/>
+            <w:u w:val="single"/>
+            <w:rtl w:val="0"/>
+          </w:rPr>
+          <w:t xml:space="preserve">6ª Reunión de grupo.</w:t>
+        </w:r>
+      </w:hyperlink>
+      <w:r>
+        <w:rPr>
+          <w:rtl w:val="0"/>
+        </w:rPr>
+      </w:r>
+    </w:p>
     <w:sectPr>
-      <w:footerReference r:id="rId12" w:type="default"/>
+      <w:footerReference r:id="rId13" w:type="default"/>
       <w:pgSz w:w="12240" w:h="15840"/>
       <w:pgMar w:left="1440" w:right="1440" w:top="1440" w:bottom="1440"/>
     </w:sectPr>

</xml_diff>